<commit_message>
Codes added for CheckIn/Release, documents updated
</commit_message>
<xml_diff>
--- a/CRM Solution Manager/Demo Documents/Work Instructions for Direct Deployment UCI.docx
+++ b/CRM Solution Manager/Demo Documents/Work Instructions for Direct Deployment UCI.docx
@@ -104,10 +104,10 @@
             <v:path o:extrusionok="f" gradientshapeok="t" o:connecttype="rect"/>
             <o:lock v:ext="edit" aspectratio="t"/>
           </v:shapetype>
-          <v:shape id="_x0000_i1027" type="#_x0000_t75" style="width:77.25pt;height:50.25pt" o:ole="">
+          <v:shape id="_x0000_i1031" type="#_x0000_t75" style="width:77.25pt;height:50.25pt" o:ole="">
             <v:imagedata r:id="rId7" o:title=""/>
           </v:shape>
-          <o:OLEObject Type="Embed" ProgID="Word.Document.12" ShapeID="_x0000_i1027" DrawAspect="Icon" ObjectID="_1625649722" r:id="rId8">
+          <o:OLEObject Type="Embed" ProgID="Word.Document.12" ShapeID="_x0000_i1031" DrawAspect="Icon" ObjectID="_1625937929" r:id="rId8">
             <o:FieldCodes>\s</o:FieldCodes>
           </o:OLEObject>
         </w:object>

</xml_diff>

<commit_message>
CRM Customizations, Updated Icons
</commit_message>
<xml_diff>
--- a/CRM Solution Manager/Demo Documents/Work Instructions for Direct Deployment UCI.docx
+++ b/CRM Solution Manager/Demo Documents/Work Instructions for Direct Deployment UCI.docx
@@ -104,10 +104,10 @@
             <v:path o:extrusionok="f" gradientshapeok="t" o:connecttype="rect"/>
             <o:lock v:ext="edit" aspectratio="t"/>
           </v:shapetype>
-          <v:shape id="_x0000_i1031" type="#_x0000_t75" style="width:77.25pt;height:50.25pt" o:ole="">
+          <v:shape id="_x0000_i1027" type="#_x0000_t75" style="width:77.25pt;height:50.25pt" o:ole="">
             <v:imagedata r:id="rId7" o:title=""/>
           </v:shape>
-          <o:OLEObject Type="Embed" ProgID="Word.Document.12" ShapeID="_x0000_i1031" DrawAspect="Icon" ObjectID="_1625937929" r:id="rId8">
+          <o:OLEObject Type="Embed" ProgID="Word.Document.12" ShapeID="_x0000_i1027" DrawAspect="Icon" ObjectID="_1626076826" r:id="rId8">
             <o:FieldCodes>\s</o:FieldCodes>
           </o:OLEObject>
         </w:object>

</xml_diff>

<commit_message>
Moving WebResources to Repository Issue fixed. Updated customization and demo documents
</commit_message>
<xml_diff>
--- a/CRM Solution Manager/Demo Documents/Work Instructions for Direct Deployment UCI.docx
+++ b/CRM Solution Manager/Demo Documents/Work Instructions for Direct Deployment UCI.docx
@@ -104,10 +104,10 @@
             <v:path o:extrusionok="f" gradientshapeok="t" o:connecttype="rect"/>
             <o:lock v:ext="edit" aspectratio="t"/>
           </v:shapetype>
-          <v:shape id="_x0000_i1027" type="#_x0000_t75" style="width:77.25pt;height:50.25pt" o:ole="">
+          <v:shape id="_x0000_i1029" type="#_x0000_t75" style="width:77.25pt;height:50.25pt" o:ole="">
             <v:imagedata r:id="rId7" o:title=""/>
           </v:shape>
-          <o:OLEObject Type="Embed" ProgID="Word.Document.12" ShapeID="_x0000_i1027" DrawAspect="Icon" ObjectID="_1626076826" r:id="rId8">
+          <o:OLEObject Type="Embed" ProgID="Word.Document.12" ShapeID="_x0000_i1029" DrawAspect="Icon" ObjectID="_1626797436" r:id="rId8">
             <o:FieldCodes>\s</o:FieldCodes>
           </o:OLEObject>
         </w:object>

</xml_diff>

<commit_message>
Documents updated and changes for TFS, customization
</commit_message>
<xml_diff>
--- a/CRM Solution Manager/Demo Documents/Work Instructions for Direct Deployment UCI.docx
+++ b/CRM Solution Manager/Demo Documents/Work Instructions for Direct Deployment UCI.docx
@@ -74,16 +74,17 @@
         <w:t>Prerequisites</w:t>
       </w:r>
     </w:p>
-    <w:bookmarkStart w:id="0" w:name="_MON_1625649524"/>
-    <w:bookmarkEnd w:id="0"/>
-    <w:p>
-      <w:pPr>
-        <w:rPr>
-          <w:lang w:val="en-US"/>
-        </w:rPr>
-      </w:pPr>
-      <w:r>
-        <w:object w:dxaOrig="1748" w:dyaOrig="1132" w14:anchorId="17B108DE">
+    <w:bookmarkStart w:id="0" w:name="_GoBack"/>
+    <w:bookmarkStart w:id="1" w:name="_MON_1625649524"/>
+    <w:bookmarkEnd w:id="1"/>
+    <w:p>
+      <w:pPr>
+        <w:rPr>
+          <w:lang w:val="en-US"/>
+        </w:rPr>
+      </w:pPr>
+      <w:r>
+        <w:object w:dxaOrig="1541" w:dyaOrig="1000" w14:anchorId="17B108DE">
           <v:shapetype id="_x0000_t75" coordsize="21600,21600" o:spt="75" o:preferrelative="t" path="m@4@5l@4@11@9@11@9@5xe" filled="f" stroked="f">
             <v:stroke joinstyle="miter"/>
             <v:formulas>
@@ -103,14 +104,15 @@
             <v:path o:extrusionok="f" gradientshapeok="t" o:connecttype="rect"/>
             <o:lock v:ext="edit" aspectratio="t"/>
           </v:shapetype>
-          <v:shape id="_x0000_i1027" type="#_x0000_t75" style="width:87.75pt;height:56.25pt" o:ole="">
+          <v:shape id="_x0000_i1027" type="#_x0000_t75" style="width:77.25pt;height:50.25pt" o:ole="">
             <v:imagedata r:id="rId7" o:title=""/>
           </v:shape>
-          <o:OLEObject Type="Embed" ProgID="Word.Document.12" ShapeID="_x0000_i1027" DrawAspect="Icon" ObjectID="_1627756319" r:id="rId8">
+          <o:OLEObject Type="Embed" ProgID="Word.Document.12" ShapeID="_x0000_i1027" DrawAspect="Icon" ObjectID="_1628592764" r:id="rId8">
             <o:FieldCodes>\s</o:FieldCodes>
           </o:OLEObject>
         </w:object>
       </w:r>
+      <w:bookmarkEnd w:id="0"/>
     </w:p>
     <w:p>
       <w:pPr>
@@ -1276,8 +1278,6 @@
           <w:lang w:val="en-US"/>
         </w:rPr>
       </w:pPr>
-      <w:bookmarkStart w:id="1" w:name="_GoBack"/>
-      <w:bookmarkEnd w:id="1"/>
       <w:r>
         <w:rPr>
           <w:lang w:val="en-US"/>

</xml_diff>